<commit_message>
Assets Save and Load and Visuals
I got some Assets for the game i am working on a a save and load and i redid some visual work
</commit_message>
<xml_diff>
--- a/Ultimaki GGD.docx
+++ b/Ultimaki GGD.docx
@@ -175,7 +175,7 @@
             </w:rPr>
             <w:fldChar w:fldCharType="separate"/>
           </w:r>
-          <w:hyperlink w:anchor="_Toc50843412" w:history="1">
+          <w:hyperlink w:anchor="_Toc52197434" w:history="1">
             <w:r>
               <w:rPr>
                 <w:rStyle w:val="Hyperlink"/>
@@ -204,7 +204,7 @@
                 <w:noProof/>
                 <w:webHidden/>
               </w:rPr>
-              <w:instrText xml:space="preserve"> PAGEREF _Toc50843412 \h </w:instrText>
+              <w:instrText xml:space="preserve"> PAGEREF _Toc52197434 \h </w:instrText>
             </w:r>
             <w:r>
               <w:rPr>
@@ -247,7 +247,7 @@
               <w:lang w:eastAsia="en-CA"/>
             </w:rPr>
           </w:pPr>
-          <w:hyperlink w:anchor="_Toc50843413" w:history="1">
+          <w:hyperlink w:anchor="_Toc52197435" w:history="1">
             <w:r>
               <w:rPr>
                 <w:rStyle w:val="Hyperlink"/>
@@ -274,7 +274,7 @@
                 <w:noProof/>
                 <w:webHidden/>
               </w:rPr>
-              <w:instrText xml:space="preserve"> PAGEREF _Toc50843413 \h </w:instrText>
+              <w:instrText xml:space="preserve"> PAGEREF _Toc52197435 \h </w:instrText>
             </w:r>
             <w:r>
               <w:rPr>
@@ -317,7 +317,7 @@
               <w:lang w:eastAsia="en-CA"/>
             </w:rPr>
           </w:pPr>
-          <w:hyperlink w:anchor="_Toc50843414" w:history="1">
+          <w:hyperlink w:anchor="_Toc52197436" w:history="1">
             <w:r>
               <w:rPr>
                 <w:rStyle w:val="Hyperlink"/>
@@ -344,7 +344,7 @@
                 <w:noProof/>
                 <w:webHidden/>
               </w:rPr>
-              <w:instrText xml:space="preserve"> PAGEREF _Toc50843414 \h </w:instrText>
+              <w:instrText xml:space="preserve"> PAGEREF _Toc52197436 \h </w:instrText>
             </w:r>
             <w:r>
               <w:rPr>
@@ -387,7 +387,7 @@
               <w:lang w:eastAsia="en-CA"/>
             </w:rPr>
           </w:pPr>
-          <w:hyperlink w:anchor="_Toc50843415" w:history="1">
+          <w:hyperlink w:anchor="_Toc52197437" w:history="1">
             <w:r>
               <w:rPr>
                 <w:rStyle w:val="Hyperlink"/>
@@ -414,7 +414,7 @@
                 <w:noProof/>
                 <w:webHidden/>
               </w:rPr>
-              <w:instrText xml:space="preserve"> PAGEREF _Toc50843415 \h </w:instrText>
+              <w:instrText xml:space="preserve"> PAGEREF _Toc52197437 \h </w:instrText>
             </w:r>
             <w:r>
               <w:rPr>
@@ -457,7 +457,7 @@
               <w:lang w:eastAsia="en-CA"/>
             </w:rPr>
           </w:pPr>
-          <w:hyperlink w:anchor="_Toc50843416" w:history="1">
+          <w:hyperlink w:anchor="_Toc52197438" w:history="1">
             <w:r>
               <w:rPr>
                 <w:rStyle w:val="Hyperlink"/>
@@ -484,7 +484,7 @@
                 <w:noProof/>
                 <w:webHidden/>
               </w:rPr>
-              <w:instrText xml:space="preserve"> PAGEREF _Toc50843416 \h </w:instrText>
+              <w:instrText xml:space="preserve"> PAGEREF _Toc52197438 \h </w:instrText>
             </w:r>
             <w:r>
               <w:rPr>
@@ -527,7 +527,7 @@
               <w:lang w:eastAsia="en-CA"/>
             </w:rPr>
           </w:pPr>
-          <w:hyperlink w:anchor="_Toc50843417" w:history="1">
+          <w:hyperlink w:anchor="_Toc52197439" w:history="1">
             <w:r>
               <w:rPr>
                 <w:rStyle w:val="Hyperlink"/>
@@ -554,7 +554,7 @@
                 <w:noProof/>
                 <w:webHidden/>
               </w:rPr>
-              <w:instrText xml:space="preserve"> PAGEREF _Toc50843417 \h </w:instrText>
+              <w:instrText xml:space="preserve"> PAGEREF _Toc52197439 \h </w:instrText>
             </w:r>
             <w:r>
               <w:rPr>
@@ -597,7 +597,7 @@
               <w:lang w:eastAsia="en-CA"/>
             </w:rPr>
           </w:pPr>
-          <w:hyperlink w:anchor="_Toc50843418" w:history="1">
+          <w:hyperlink w:anchor="_Toc52197440" w:history="1">
             <w:r>
               <w:rPr>
                 <w:rStyle w:val="Hyperlink"/>
@@ -626,7 +626,7 @@
                 <w:noProof/>
                 <w:webHidden/>
               </w:rPr>
-              <w:instrText xml:space="preserve"> PAGEREF _Toc50843418 \h </w:instrText>
+              <w:instrText xml:space="preserve"> PAGEREF _Toc52197440 \h </w:instrText>
             </w:r>
             <w:r>
               <w:rPr>
@@ -669,7 +669,7 @@
               <w:lang w:eastAsia="en-CA"/>
             </w:rPr>
           </w:pPr>
-          <w:hyperlink w:anchor="_Toc50843419" w:history="1">
+          <w:hyperlink w:anchor="_Toc52197441" w:history="1">
             <w:r>
               <w:rPr>
                 <w:rStyle w:val="Hyperlink"/>
@@ -696,7 +696,7 @@
                 <w:noProof/>
                 <w:webHidden/>
               </w:rPr>
-              <w:instrText xml:space="preserve"> PAGEREF _Toc50843419 \h </w:instrText>
+              <w:instrText xml:space="preserve"> PAGEREF _Toc52197441 \h </w:instrText>
             </w:r>
             <w:r>
               <w:rPr>
@@ -739,7 +739,7 @@
               <w:lang w:eastAsia="en-CA"/>
             </w:rPr>
           </w:pPr>
-          <w:hyperlink w:anchor="_Toc50843420" w:history="1">
+          <w:hyperlink w:anchor="_Toc52197442" w:history="1">
             <w:r>
               <w:rPr>
                 <w:rStyle w:val="Hyperlink"/>
@@ -766,7 +766,7 @@
                 <w:noProof/>
                 <w:webHidden/>
               </w:rPr>
-              <w:instrText xml:space="preserve"> PAGEREF _Toc50843420 \h </w:instrText>
+              <w:instrText xml:space="preserve"> PAGEREF _Toc52197442 \h </w:instrText>
             </w:r>
             <w:r>
               <w:rPr>
@@ -809,7 +809,7 @@
               <w:lang w:eastAsia="en-CA"/>
             </w:rPr>
           </w:pPr>
-          <w:hyperlink w:anchor="_Toc50843421" w:history="1">
+          <w:hyperlink w:anchor="_Toc52197443" w:history="1">
             <w:r>
               <w:rPr>
                 <w:rStyle w:val="Hyperlink"/>
@@ -836,7 +836,7 @@
                 <w:noProof/>
                 <w:webHidden/>
               </w:rPr>
-              <w:instrText xml:space="preserve"> PAGEREF _Toc50843421 \h </w:instrText>
+              <w:instrText xml:space="preserve"> PAGEREF _Toc52197443 \h </w:instrText>
             </w:r>
             <w:r>
               <w:rPr>
@@ -879,7 +879,7 @@
               <w:lang w:eastAsia="en-CA"/>
             </w:rPr>
           </w:pPr>
-          <w:hyperlink w:anchor="_Toc50843422" w:history="1">
+          <w:hyperlink w:anchor="_Toc52197444" w:history="1">
             <w:r>
               <w:rPr>
                 <w:rStyle w:val="Hyperlink"/>
@@ -906,7 +906,7 @@
                 <w:noProof/>
                 <w:webHidden/>
               </w:rPr>
-              <w:instrText xml:space="preserve"> PAGEREF _Toc50843422 \h </w:instrText>
+              <w:instrText xml:space="preserve"> PAGEREF _Toc52197444 \h </w:instrText>
             </w:r>
             <w:r>
               <w:rPr>
@@ -949,7 +949,7 @@
               <w:lang w:eastAsia="en-CA"/>
             </w:rPr>
           </w:pPr>
-          <w:hyperlink w:anchor="_Toc50843423" w:history="1">
+          <w:hyperlink w:anchor="_Toc52197445" w:history="1">
             <w:r>
               <w:rPr>
                 <w:rStyle w:val="Hyperlink"/>
@@ -976,7 +976,7 @@
                 <w:noProof/>
                 <w:webHidden/>
               </w:rPr>
-              <w:instrText xml:space="preserve"> PAGEREF _Toc50843423 \h </w:instrText>
+              <w:instrText xml:space="preserve"> PAGEREF _Toc52197445 \h </w:instrText>
             </w:r>
             <w:r>
               <w:rPr>
@@ -1019,7 +1019,7 @@
               <w:lang w:eastAsia="en-CA"/>
             </w:rPr>
           </w:pPr>
-          <w:hyperlink w:anchor="_Toc50843424" w:history="1">
+          <w:hyperlink w:anchor="_Toc52197446" w:history="1">
             <w:r>
               <w:rPr>
                 <w:rStyle w:val="Hyperlink"/>
@@ -1048,7 +1048,7 @@
                 <w:noProof/>
                 <w:webHidden/>
               </w:rPr>
-              <w:instrText xml:space="preserve"> PAGEREF _Toc50843424 \h </w:instrText>
+              <w:instrText xml:space="preserve"> PAGEREF _Toc52197446 \h </w:instrText>
             </w:r>
             <w:r>
               <w:rPr>
@@ -1091,7 +1091,7 @@
               <w:lang w:eastAsia="en-CA"/>
             </w:rPr>
           </w:pPr>
-          <w:hyperlink w:anchor="_Toc50843425" w:history="1">
+          <w:hyperlink w:anchor="_Toc52197447" w:history="1">
             <w:r>
               <w:rPr>
                 <w:rStyle w:val="Hyperlink"/>
@@ -1118,7 +1118,7 @@
                 <w:noProof/>
                 <w:webHidden/>
               </w:rPr>
-              <w:instrText xml:space="preserve"> PAGEREF _Toc50843425 \h </w:instrText>
+              <w:instrText xml:space="preserve"> PAGEREF _Toc52197447 \h </w:instrText>
             </w:r>
             <w:r>
               <w:rPr>
@@ -1161,7 +1161,7 @@
               <w:lang w:eastAsia="en-CA"/>
             </w:rPr>
           </w:pPr>
-          <w:hyperlink w:anchor="_Toc50843426" w:history="1">
+          <w:hyperlink w:anchor="_Toc52197448" w:history="1">
             <w:r>
               <w:rPr>
                 <w:rStyle w:val="Hyperlink"/>
@@ -1188,7 +1188,7 @@
                 <w:noProof/>
                 <w:webHidden/>
               </w:rPr>
-              <w:instrText xml:space="preserve"> PAGEREF _Toc50843426 \h </w:instrText>
+              <w:instrText xml:space="preserve"> PAGEREF _Toc52197448 \h </w:instrText>
             </w:r>
             <w:r>
               <w:rPr>
@@ -1231,7 +1231,7 @@
               <w:lang w:eastAsia="en-CA"/>
             </w:rPr>
           </w:pPr>
-          <w:hyperlink w:anchor="_Toc50843427" w:history="1">
+          <w:hyperlink w:anchor="_Toc52197449" w:history="1">
             <w:r>
               <w:rPr>
                 <w:rStyle w:val="Hyperlink"/>
@@ -1258,7 +1258,7 @@
                 <w:noProof/>
                 <w:webHidden/>
               </w:rPr>
-              <w:instrText xml:space="preserve"> PAGEREF _Toc50843427 \h </w:instrText>
+              <w:instrText xml:space="preserve"> PAGEREF _Toc52197449 \h </w:instrText>
             </w:r>
             <w:r>
               <w:rPr>
@@ -1301,7 +1301,7 @@
               <w:lang w:eastAsia="en-CA"/>
             </w:rPr>
           </w:pPr>
-          <w:hyperlink w:anchor="_Toc50843428" w:history="1">
+          <w:hyperlink w:anchor="_Toc52197450" w:history="1">
             <w:r>
               <w:rPr>
                 <w:rStyle w:val="Hyperlink"/>
@@ -1328,7 +1328,7 @@
                 <w:noProof/>
                 <w:webHidden/>
               </w:rPr>
-              <w:instrText xml:space="preserve"> PAGEREF _Toc50843428 \h </w:instrText>
+              <w:instrText xml:space="preserve"> PAGEREF _Toc52197450 \h </w:instrText>
             </w:r>
             <w:r>
               <w:rPr>
@@ -1371,7 +1371,7 @@
               <w:lang w:eastAsia="en-CA"/>
             </w:rPr>
           </w:pPr>
-          <w:hyperlink w:anchor="_Toc50843429" w:history="1">
+          <w:hyperlink w:anchor="_Toc52197451" w:history="1">
             <w:r>
               <w:rPr>
                 <w:rStyle w:val="Hyperlink"/>
@@ -1398,7 +1398,7 @@
                 <w:noProof/>
                 <w:webHidden/>
               </w:rPr>
-              <w:instrText xml:space="preserve"> PAGEREF _Toc50843429 \h </w:instrText>
+              <w:instrText xml:space="preserve"> PAGEREF _Toc52197451 \h </w:instrText>
             </w:r>
             <w:r>
               <w:rPr>
@@ -1441,7 +1441,7 @@
               <w:lang w:eastAsia="en-CA"/>
             </w:rPr>
           </w:pPr>
-          <w:hyperlink w:anchor="_Toc50843430" w:history="1">
+          <w:hyperlink w:anchor="_Toc52197452" w:history="1">
             <w:r>
               <w:rPr>
                 <w:rStyle w:val="Hyperlink"/>
@@ -1468,7 +1468,7 @@
                 <w:noProof/>
                 <w:webHidden/>
               </w:rPr>
-              <w:instrText xml:space="preserve"> PAGEREF _Toc50843430 \h </w:instrText>
+              <w:instrText xml:space="preserve"> PAGEREF _Toc52197452 \h </w:instrText>
             </w:r>
             <w:r>
               <w:rPr>
@@ -1511,7 +1511,7 @@
               <w:lang w:eastAsia="en-CA"/>
             </w:rPr>
           </w:pPr>
-          <w:hyperlink w:anchor="_Toc50843431" w:history="1">
+          <w:hyperlink w:anchor="_Toc52197453" w:history="1">
             <w:r>
               <w:rPr>
                 <w:rStyle w:val="Hyperlink"/>
@@ -1538,7 +1538,7 @@
                 <w:noProof/>
                 <w:webHidden/>
               </w:rPr>
-              <w:instrText xml:space="preserve"> PAGEREF _Toc50843431 \h </w:instrText>
+              <w:instrText xml:space="preserve"> PAGEREF _Toc52197453 \h </w:instrText>
             </w:r>
             <w:r>
               <w:rPr>
@@ -1581,7 +1581,7 @@
               <w:lang w:eastAsia="en-CA"/>
             </w:rPr>
           </w:pPr>
-          <w:hyperlink w:anchor="_Toc50843432" w:history="1">
+          <w:hyperlink w:anchor="_Toc52197454" w:history="1">
             <w:r>
               <w:rPr>
                 <w:rStyle w:val="Hyperlink"/>
@@ -1609,7 +1609,7 @@
                 <w:noProof/>
                 <w:webHidden/>
               </w:rPr>
-              <w:instrText xml:space="preserve"> PAGEREF _Toc50843432 \h </w:instrText>
+              <w:instrText xml:space="preserve"> PAGEREF _Toc52197454 \h </w:instrText>
             </w:r>
             <w:r>
               <w:rPr>
@@ -1652,7 +1652,7 @@
               <w:lang w:eastAsia="en-CA"/>
             </w:rPr>
           </w:pPr>
-          <w:hyperlink w:anchor="_Toc50843433" w:history="1">
+          <w:hyperlink w:anchor="_Toc52197455" w:history="1">
             <w:r>
               <w:rPr>
                 <w:rStyle w:val="Hyperlink"/>
@@ -1680,7 +1680,7 @@
                 <w:noProof/>
                 <w:webHidden/>
               </w:rPr>
-              <w:instrText xml:space="preserve"> PAGEREF _Toc50843433 \h </w:instrText>
+              <w:instrText xml:space="preserve"> PAGEREF _Toc52197455 \h </w:instrText>
             </w:r>
             <w:r>
               <w:rPr>
@@ -1723,7 +1723,7 @@
               <w:lang w:eastAsia="en-CA"/>
             </w:rPr>
           </w:pPr>
-          <w:hyperlink w:anchor="_Toc50843434" w:history="1">
+          <w:hyperlink w:anchor="_Toc52197456" w:history="1">
             <w:r>
               <w:rPr>
                 <w:rStyle w:val="Hyperlink"/>
@@ -1751,7 +1751,78 @@
                 <w:noProof/>
                 <w:webHidden/>
               </w:rPr>
-              <w:instrText xml:space="preserve"> PAGEREF _Toc50843434 \h </w:instrText>
+              <w:instrText xml:space="preserve"> PAGEREF _Toc52197456 \h </w:instrText>
+            </w:r>
+            <w:r>
+              <w:rPr>
+                <w:noProof/>
+                <w:webHidden/>
+              </w:rPr>
+            </w:r>
+            <w:r>
+              <w:rPr>
+                <w:noProof/>
+                <w:webHidden/>
+              </w:rPr>
+              <w:fldChar w:fldCharType="separate"/>
+            </w:r>
+            <w:r>
+              <w:rPr>
+                <w:noProof/>
+                <w:webHidden/>
+              </w:rPr>
+              <w:t>7</w:t>
+            </w:r>
+            <w:r>
+              <w:rPr>
+                <w:noProof/>
+                <w:webHidden/>
+              </w:rPr>
+              <w:fldChar w:fldCharType="end"/>
+            </w:r>
+          </w:hyperlink>
+        </w:p>
+        <w:p>
+          <w:pPr>
+            <w:pStyle w:val="TOC3"/>
+            <w:tabs>
+              <w:tab w:val="right" w:leader="dot" w:pos="9350"/>
+            </w:tabs>
+            <w:rPr>
+              <w:rFonts w:eastAsiaTheme="minorEastAsia"/>
+              <w:noProof/>
+              <w:lang w:eastAsia="en-CA"/>
+            </w:rPr>
+          </w:pPr>
+          <w:hyperlink w:anchor="_Toc52197457" w:history="1">
+            <w:r>
+              <w:rPr>
+                <w:rStyle w:val="Hyperlink"/>
+                <w:noProof/>
+                <w:shd w:val="clear" w:color="auto" w:fill="FFFFFF"/>
+              </w:rPr>
+              <w:t>Rice</w:t>
+            </w:r>
+            <w:r>
+              <w:rPr>
+                <w:noProof/>
+                <w:webHidden/>
+              </w:rPr>
+              <w:tab/>
+            </w:r>
+            <w:r>
+              <w:rPr>
+                <w:noProof/>
+                <w:webHidden/>
+              </w:rPr>
+              <w:fldChar w:fldCharType="begin"/>
+            </w:r>
+            <w:r>
+              <w:rPr>
+                <w:noProof/>
+                <w:webHidden/>
+              </w:rPr>
+              <w:instrText xml:space="preserve"> PAGEREF _Toc52197457 \h </w:instrText>
             </w:r>
             <w:r>
               <w:rPr>
@@ -1794,7 +1865,7 @@
               <w:lang w:eastAsia="en-CA"/>
             </w:rPr>
           </w:pPr>
-          <w:hyperlink w:anchor="_Toc50843435" w:history="1">
+          <w:hyperlink w:anchor="_Toc52197458" w:history="1">
             <w:r>
               <w:rPr>
                 <w:rStyle w:val="Hyperlink"/>
@@ -1821,7 +1892,7 @@
                 <w:noProof/>
                 <w:webHidden/>
               </w:rPr>
-              <w:instrText xml:space="preserve"> PAGEREF _Toc50843435 \h </w:instrText>
+              <w:instrText xml:space="preserve"> PAGEREF _Toc52197458 \h </w:instrText>
             </w:r>
             <w:r>
               <w:rPr>
@@ -1864,7 +1935,7 @@
               <w:lang w:eastAsia="en-CA"/>
             </w:rPr>
           </w:pPr>
-          <w:hyperlink w:anchor="_Toc50843436" w:history="1">
+          <w:hyperlink w:anchor="_Toc52197459" w:history="1">
             <w:r>
               <w:rPr>
                 <w:rStyle w:val="Hyperlink"/>
@@ -1892,7 +1963,7 @@
                 <w:noProof/>
                 <w:webHidden/>
               </w:rPr>
-              <w:instrText xml:space="preserve"> PAGEREF _Toc50843436 \h </w:instrText>
+              <w:instrText xml:space="preserve"> PAGEREF _Toc52197459 \h </w:instrText>
             </w:r>
             <w:r>
               <w:rPr>
@@ -1935,7 +2006,7 @@
               <w:lang w:eastAsia="en-CA"/>
             </w:rPr>
           </w:pPr>
-          <w:hyperlink w:anchor="_Toc50843437" w:history="1">
+          <w:hyperlink w:anchor="_Toc52197460" w:history="1">
             <w:r>
               <w:rPr>
                 <w:rStyle w:val="Hyperlink"/>
@@ -1963,7 +2034,7 @@
                 <w:noProof/>
                 <w:webHidden/>
               </w:rPr>
-              <w:instrText xml:space="preserve"> PAGEREF _Toc50843437 \h </w:instrText>
+              <w:instrText xml:space="preserve"> PAGEREF _Toc52197460 \h </w:instrText>
             </w:r>
             <w:r>
               <w:rPr>
@@ -2006,7 +2077,7 @@
               <w:lang w:eastAsia="en-CA"/>
             </w:rPr>
           </w:pPr>
-          <w:hyperlink w:anchor="_Toc50843438" w:history="1">
+          <w:hyperlink w:anchor="_Toc52197461" w:history="1">
             <w:r>
               <w:rPr>
                 <w:rStyle w:val="Hyperlink"/>
@@ -2033,7 +2104,7 @@
                 <w:noProof/>
                 <w:webHidden/>
               </w:rPr>
-              <w:instrText xml:space="preserve"> PAGEREF _Toc50843438 \h </w:instrText>
+              <w:instrText xml:space="preserve"> PAGEREF _Toc52197461 \h </w:instrText>
             </w:r>
             <w:r>
               <w:rPr>
@@ -2076,7 +2147,7 @@
               <w:lang w:eastAsia="en-CA"/>
             </w:rPr>
           </w:pPr>
-          <w:hyperlink w:anchor="_Toc50843439" w:history="1">
+          <w:hyperlink w:anchor="_Toc52197462" w:history="1">
             <w:r>
               <w:rPr>
                 <w:rStyle w:val="Hyperlink"/>
@@ -2103,7 +2174,7 @@
                 <w:noProof/>
                 <w:webHidden/>
               </w:rPr>
-              <w:instrText xml:space="preserve"> PAGEREF _Toc50843439 \h </w:instrText>
+              <w:instrText xml:space="preserve"> PAGEREF _Toc52197462 \h </w:instrText>
             </w:r>
             <w:r>
               <w:rPr>
@@ -2146,7 +2217,7 @@
               <w:lang w:eastAsia="en-CA"/>
             </w:rPr>
           </w:pPr>
-          <w:hyperlink w:anchor="_Toc50843440" w:history="1">
+          <w:hyperlink w:anchor="_Toc52197463" w:history="1">
             <w:r>
               <w:rPr>
                 <w:rStyle w:val="Hyperlink"/>
@@ -2174,7 +2245,7 @@
                 <w:noProof/>
                 <w:webHidden/>
               </w:rPr>
-              <w:instrText xml:space="preserve"> PAGEREF _Toc50843440 \h </w:instrText>
+              <w:instrText xml:space="preserve"> PAGEREF _Toc52197463 \h </w:instrText>
             </w:r>
             <w:r>
               <w:rPr>
@@ -2217,7 +2288,7 @@
               <w:lang w:eastAsia="en-CA"/>
             </w:rPr>
           </w:pPr>
-          <w:hyperlink w:anchor="_Toc50843441" w:history="1">
+          <w:hyperlink w:anchor="_Toc52197464" w:history="1">
             <w:r>
               <w:rPr>
                 <w:rStyle w:val="Hyperlink"/>
@@ -2245,7 +2316,220 @@
                 <w:noProof/>
                 <w:webHidden/>
               </w:rPr>
-              <w:instrText xml:space="preserve"> PAGEREF _Toc50843441 \h </w:instrText>
+              <w:instrText xml:space="preserve"> PAGEREF _Toc52197464 \h </w:instrText>
+            </w:r>
+            <w:r>
+              <w:rPr>
+                <w:noProof/>
+                <w:webHidden/>
+              </w:rPr>
+            </w:r>
+            <w:r>
+              <w:rPr>
+                <w:noProof/>
+                <w:webHidden/>
+              </w:rPr>
+              <w:fldChar w:fldCharType="separate"/>
+            </w:r>
+            <w:r>
+              <w:rPr>
+                <w:noProof/>
+                <w:webHidden/>
+              </w:rPr>
+              <w:t>9</w:t>
+            </w:r>
+            <w:r>
+              <w:rPr>
+                <w:noProof/>
+                <w:webHidden/>
+              </w:rPr>
+              <w:fldChar w:fldCharType="end"/>
+            </w:r>
+          </w:hyperlink>
+        </w:p>
+        <w:p>
+          <w:pPr>
+            <w:pStyle w:val="TOC3"/>
+            <w:tabs>
+              <w:tab w:val="right" w:leader="dot" w:pos="9350"/>
+            </w:tabs>
+            <w:rPr>
+              <w:rFonts w:eastAsiaTheme="minorEastAsia"/>
+              <w:noProof/>
+              <w:lang w:eastAsia="en-CA"/>
+            </w:rPr>
+          </w:pPr>
+          <w:hyperlink w:anchor="_Toc52197465" w:history="1">
+            <w:r>
+              <w:rPr>
+                <w:rStyle w:val="Hyperlink"/>
+                <w:noProof/>
+                <w:bdr w:val="none" w:sz="0" w:space="0" w:color="auto" w:frame="1"/>
+              </w:rPr>
+              <w:t>Mice’s</w:t>
+            </w:r>
+            <w:r>
+              <w:rPr>
+                <w:noProof/>
+                <w:webHidden/>
+              </w:rPr>
+              <w:tab/>
+            </w:r>
+            <w:r>
+              <w:rPr>
+                <w:noProof/>
+                <w:webHidden/>
+              </w:rPr>
+              <w:fldChar w:fldCharType="begin"/>
+            </w:r>
+            <w:r>
+              <w:rPr>
+                <w:noProof/>
+                <w:webHidden/>
+              </w:rPr>
+              <w:instrText xml:space="preserve"> PAGEREF _Toc52197465 \h </w:instrText>
+            </w:r>
+            <w:r>
+              <w:rPr>
+                <w:noProof/>
+                <w:webHidden/>
+              </w:rPr>
+            </w:r>
+            <w:r>
+              <w:rPr>
+                <w:noProof/>
+                <w:webHidden/>
+              </w:rPr>
+              <w:fldChar w:fldCharType="separate"/>
+            </w:r>
+            <w:r>
+              <w:rPr>
+                <w:noProof/>
+                <w:webHidden/>
+              </w:rPr>
+              <w:t>9</w:t>
+            </w:r>
+            <w:r>
+              <w:rPr>
+                <w:noProof/>
+                <w:webHidden/>
+              </w:rPr>
+              <w:fldChar w:fldCharType="end"/>
+            </w:r>
+          </w:hyperlink>
+        </w:p>
+        <w:p>
+          <w:pPr>
+            <w:pStyle w:val="TOC3"/>
+            <w:tabs>
+              <w:tab w:val="right" w:leader="dot" w:pos="9350"/>
+            </w:tabs>
+            <w:rPr>
+              <w:rFonts w:eastAsiaTheme="minorEastAsia"/>
+              <w:noProof/>
+              <w:lang w:eastAsia="en-CA"/>
+            </w:rPr>
+          </w:pPr>
+          <w:hyperlink w:anchor="_Toc52197466" w:history="1">
+            <w:r>
+              <w:rPr>
+                <w:rStyle w:val="Hyperlink"/>
+                <w:noProof/>
+                <w:bdr w:val="none" w:sz="0" w:space="0" w:color="auto" w:frame="1"/>
+              </w:rPr>
+              <w:t>Bee’s</w:t>
+            </w:r>
+            <w:r>
+              <w:rPr>
+                <w:noProof/>
+                <w:webHidden/>
+              </w:rPr>
+              <w:tab/>
+            </w:r>
+            <w:r>
+              <w:rPr>
+                <w:noProof/>
+                <w:webHidden/>
+              </w:rPr>
+              <w:fldChar w:fldCharType="begin"/>
+            </w:r>
+            <w:r>
+              <w:rPr>
+                <w:noProof/>
+                <w:webHidden/>
+              </w:rPr>
+              <w:instrText xml:space="preserve"> PAGEREF _Toc52197466 \h </w:instrText>
+            </w:r>
+            <w:r>
+              <w:rPr>
+                <w:noProof/>
+                <w:webHidden/>
+              </w:rPr>
+            </w:r>
+            <w:r>
+              <w:rPr>
+                <w:noProof/>
+                <w:webHidden/>
+              </w:rPr>
+              <w:fldChar w:fldCharType="separate"/>
+            </w:r>
+            <w:r>
+              <w:rPr>
+                <w:noProof/>
+                <w:webHidden/>
+              </w:rPr>
+              <w:t>9</w:t>
+            </w:r>
+            <w:r>
+              <w:rPr>
+                <w:noProof/>
+                <w:webHidden/>
+              </w:rPr>
+              <w:fldChar w:fldCharType="end"/>
+            </w:r>
+          </w:hyperlink>
+        </w:p>
+        <w:p>
+          <w:pPr>
+            <w:pStyle w:val="TOC3"/>
+            <w:tabs>
+              <w:tab w:val="right" w:leader="dot" w:pos="9350"/>
+            </w:tabs>
+            <w:rPr>
+              <w:rFonts w:eastAsiaTheme="minorEastAsia"/>
+              <w:noProof/>
+              <w:lang w:eastAsia="en-CA"/>
+            </w:rPr>
+          </w:pPr>
+          <w:hyperlink w:anchor="_Toc52197467" w:history="1">
+            <w:r>
+              <w:rPr>
+                <w:rStyle w:val="Hyperlink"/>
+                <w:noProof/>
+                <w:bdr w:val="none" w:sz="0" w:space="0" w:color="auto" w:frame="1"/>
+              </w:rPr>
+              <w:t>Garbage Goo</w:t>
+            </w:r>
+            <w:r>
+              <w:rPr>
+                <w:noProof/>
+                <w:webHidden/>
+              </w:rPr>
+              <w:tab/>
+            </w:r>
+            <w:r>
+              <w:rPr>
+                <w:noProof/>
+                <w:webHidden/>
+              </w:rPr>
+              <w:fldChar w:fldCharType="begin"/>
+            </w:r>
+            <w:r>
+              <w:rPr>
+                <w:noProof/>
+                <w:webHidden/>
+              </w:rPr>
+              <w:instrText xml:space="preserve"> PAGEREF _Toc52197467 \h </w:instrText>
             </w:r>
             <w:r>
               <w:rPr>
@@ -2288,7 +2572,7 @@
               <w:lang w:eastAsia="en-CA"/>
             </w:rPr>
           </w:pPr>
-          <w:hyperlink w:anchor="_Toc50843442" w:history="1">
+          <w:hyperlink w:anchor="_Toc52197468" w:history="1">
             <w:r>
               <w:rPr>
                 <w:rStyle w:val="Hyperlink"/>
@@ -2315,7 +2599,7 @@
                 <w:noProof/>
                 <w:webHidden/>
               </w:rPr>
-              <w:instrText xml:space="preserve"> PAGEREF _Toc50843442 \h </w:instrText>
+              <w:instrText xml:space="preserve"> PAGEREF _Toc52197468 \h </w:instrText>
             </w:r>
             <w:r>
               <w:rPr>
@@ -2358,7 +2642,7 @@
               <w:lang w:eastAsia="en-CA"/>
             </w:rPr>
           </w:pPr>
-          <w:hyperlink w:anchor="_Toc50843443" w:history="1">
+          <w:hyperlink w:anchor="_Toc52197469" w:history="1">
             <w:r>
               <w:rPr>
                 <w:rStyle w:val="Hyperlink"/>
@@ -2385,7 +2669,7 @@
                 <w:noProof/>
                 <w:webHidden/>
               </w:rPr>
-              <w:instrText xml:space="preserve"> PAGEREF _Toc50843443 \h </w:instrText>
+              <w:instrText xml:space="preserve"> PAGEREF _Toc52197469 \h </w:instrText>
             </w:r>
             <w:r>
               <w:rPr>
@@ -2428,7 +2712,7 @@
               <w:lang w:eastAsia="en-CA"/>
             </w:rPr>
           </w:pPr>
-          <w:hyperlink w:anchor="_Toc50843444" w:history="1">
+          <w:hyperlink w:anchor="_Toc52197470" w:history="1">
             <w:r>
               <w:rPr>
                 <w:rStyle w:val="Hyperlink"/>
@@ -2455,7 +2739,7 @@
                 <w:noProof/>
                 <w:webHidden/>
               </w:rPr>
-              <w:instrText xml:space="preserve"> PAGEREF _Toc50843444 \h </w:instrText>
+              <w:instrText xml:space="preserve"> PAGEREF _Toc52197470 \h </w:instrText>
             </w:r>
             <w:r>
               <w:rPr>
@@ -2475,77 +2759,7 @@
                 <w:noProof/>
                 <w:webHidden/>
               </w:rPr>
-              <w:t>11</w:t>
-            </w:r>
-            <w:r>
-              <w:rPr>
-                <w:noProof/>
-                <w:webHidden/>
-              </w:rPr>
-              <w:fldChar w:fldCharType="end"/>
-            </w:r>
-          </w:hyperlink>
-        </w:p>
-        <w:p>
-          <w:pPr>
-            <w:pStyle w:val="TOC2"/>
-            <w:tabs>
-              <w:tab w:val="right" w:leader="dot" w:pos="9350"/>
-            </w:tabs>
-            <w:rPr>
-              <w:rFonts w:eastAsiaTheme="minorEastAsia"/>
-              <w:noProof/>
-              <w:lang w:eastAsia="en-CA"/>
-            </w:rPr>
-          </w:pPr>
-          <w:hyperlink w:anchor="_Toc50843445" w:history="1">
-            <w:r>
-              <w:rPr>
-                <w:rStyle w:val="Hyperlink"/>
-                <w:noProof/>
-              </w:rPr>
-              <w:t>Strongholds</w:t>
-            </w:r>
-            <w:r>
-              <w:rPr>
-                <w:noProof/>
-                <w:webHidden/>
-              </w:rPr>
-              <w:tab/>
-            </w:r>
-            <w:r>
-              <w:rPr>
-                <w:noProof/>
-                <w:webHidden/>
-              </w:rPr>
-              <w:fldChar w:fldCharType="begin"/>
-            </w:r>
-            <w:r>
-              <w:rPr>
-                <w:noProof/>
-                <w:webHidden/>
-              </w:rPr>
-              <w:instrText xml:space="preserve"> PAGEREF _Toc50843445 \h </w:instrText>
-            </w:r>
-            <w:r>
-              <w:rPr>
-                <w:noProof/>
-                <w:webHidden/>
-              </w:rPr>
-            </w:r>
-            <w:r>
-              <w:rPr>
-                <w:noProof/>
-                <w:webHidden/>
-              </w:rPr>
-              <w:fldChar w:fldCharType="separate"/>
-            </w:r>
-            <w:r>
-              <w:rPr>
-                <w:noProof/>
-                <w:webHidden/>
-              </w:rPr>
-              <w:t>12</w:t>
+              <w:t>10</w:t>
             </w:r>
             <w:r>
               <w:rPr>
@@ -2642,7 +2856,7 @@
           <w:szCs w:val="48"/>
         </w:rPr>
       </w:pPr>
-      <w:bookmarkStart w:id="1" w:name="_Toc50843412"/>
+      <w:bookmarkStart w:id="1" w:name="_Toc52197434"/>
       <w:r>
         <w:rPr>
           <w:b/>
@@ -2664,7 +2878,7 @@
       <w:pPr>
         <w:pStyle w:val="Heading2"/>
       </w:pPr>
-      <w:bookmarkStart w:id="2" w:name="_Toc50843413"/>
+      <w:bookmarkStart w:id="2" w:name="_Toc52197435"/>
       <w:r>
         <w:t xml:space="preserve">Core </w:t>
       </w:r>
@@ -2762,7 +2976,7 @@
       <w:pPr>
         <w:pStyle w:val="Heading2"/>
       </w:pPr>
-      <w:bookmarkStart w:id="3" w:name="_Toc50843414"/>
+      <w:bookmarkStart w:id="3" w:name="_Toc52197436"/>
       <w:r>
         <w:t xml:space="preserve">Targeted </w:t>
       </w:r>
@@ -2807,7 +3021,7 @@
       <w:pPr>
         <w:pStyle w:val="Heading2"/>
       </w:pPr>
-      <w:bookmarkStart w:id="4" w:name="_Toc50843415"/>
+      <w:bookmarkStart w:id="4" w:name="_Toc52197437"/>
       <w:r>
         <w:t>Targeted Demographics</w:t>
       </w:r>
@@ -2904,7 +3118,7 @@
       <w:pPr>
         <w:pStyle w:val="Heading2"/>
       </w:pPr>
-      <w:bookmarkStart w:id="5" w:name="_Toc50843416"/>
+      <w:bookmarkStart w:id="5" w:name="_Toc52197438"/>
       <w:r>
         <w:t>Targeted ESRB</w:t>
       </w:r>
@@ -3120,7 +3334,7 @@
       <w:pPr>
         <w:pStyle w:val="Heading2"/>
       </w:pPr>
-      <w:bookmarkStart w:id="6" w:name="_Toc50843417"/>
+      <w:bookmarkStart w:id="6" w:name="_Toc52197439"/>
       <w:r>
         <w:t xml:space="preserve">Prototype / </w:t>
       </w:r>
@@ -3317,7 +3531,7 @@
           <w:szCs w:val="48"/>
         </w:rPr>
       </w:pPr>
-      <w:bookmarkStart w:id="7" w:name="_Toc50843418"/>
+      <w:bookmarkStart w:id="7" w:name="_Toc52197440"/>
       <w:r>
         <w:rPr>
           <w:b/>
@@ -3339,7 +3553,7 @@
       <w:pPr>
         <w:pStyle w:val="Heading2"/>
       </w:pPr>
-      <w:bookmarkStart w:id="8" w:name="_Toc50843419"/>
+      <w:bookmarkStart w:id="8" w:name="_Toc52197441"/>
       <w:r>
         <w:t>Game story summary</w:t>
       </w:r>
@@ -3408,7 +3622,7 @@
       <w:pPr>
         <w:pStyle w:val="Heading2"/>
       </w:pPr>
-      <w:bookmarkStart w:id="9" w:name="_Toc50843420"/>
+      <w:bookmarkStart w:id="9" w:name="_Toc52197442"/>
       <w:r>
         <w:t xml:space="preserve">Game </w:t>
       </w:r>
@@ -3445,7 +3659,7 @@
       <w:pPr>
         <w:pStyle w:val="Heading2"/>
       </w:pPr>
-      <w:bookmarkStart w:id="10" w:name="_Toc50843421"/>
+      <w:bookmarkStart w:id="10" w:name="_Toc52197443"/>
       <w:r>
         <w:t xml:space="preserve">Game </w:t>
       </w:r>
@@ -3535,7 +3749,21 @@
           <w:sz w:val="20"/>
           <w:szCs w:val="20"/>
         </w:rPr>
-        <w:t xml:space="preserve">There will we </w:t>
+        <w:t xml:space="preserve">There will </w:t>
+      </w:r>
+      <w:r>
+        <w:rPr>
+          <w:sz w:val="20"/>
+          <w:szCs w:val="20"/>
+        </w:rPr>
+        <w:t>b</w:t>
+      </w:r>
+      <w:r>
+        <w:rPr>
+          <w:sz w:val="20"/>
+          <w:szCs w:val="20"/>
+        </w:rPr>
+        <w:t xml:space="preserve">e </w:t>
       </w:r>
       <w:r>
         <w:rPr>
@@ -3570,14 +3798,14 @@
           <w:sz w:val="20"/>
           <w:szCs w:val="20"/>
         </w:rPr>
-        <w:t xml:space="preserve">The Hazards will vary from each map some you will see from </w:t>
-      </w:r>
-      <w:r>
-        <w:rPr>
-          <w:sz w:val="20"/>
-          <w:szCs w:val="20"/>
-        </w:rPr>
-        <w:t xml:space="preserve">some from </w:t>
+        <w:t xml:space="preserve">The Hazards will vary from each map some you will see </w:t>
+      </w:r>
+      <w:r>
+        <w:rPr>
+          <w:sz w:val="20"/>
+          <w:szCs w:val="20"/>
+        </w:rPr>
+        <w:t xml:space="preserve">from </w:t>
       </w:r>
       <w:r>
         <w:rPr>
@@ -3596,7 +3824,7 @@
       <w:pPr>
         <w:pStyle w:val="Heading2"/>
       </w:pPr>
-      <w:bookmarkStart w:id="11" w:name="_Toc50843422"/>
+      <w:bookmarkStart w:id="11" w:name="_Toc52197444"/>
       <w:r>
         <w:t>P</w:t>
       </w:r>
@@ -3626,7 +3854,7 @@
           <w:sz w:val="20"/>
           <w:szCs w:val="20"/>
         </w:rPr>
-        <w:t>For every 100 gems collected you gain a life.</w:t>
+        <w:t>Jump and Double jump and solve puzzles.</w:t>
       </w:r>
     </w:p>
     <w:p>
@@ -3705,7 +3933,7 @@
       <w:pPr>
         <w:pStyle w:val="Heading2"/>
       </w:pPr>
-      <w:bookmarkStart w:id="12" w:name="_Toc50843423"/>
+      <w:bookmarkStart w:id="12" w:name="_Toc52197445"/>
       <w:r>
         <w:t xml:space="preserve">Ultimate </w:t>
       </w:r>
@@ -3839,7 +4067,7 @@
           <w:szCs w:val="48"/>
         </w:rPr>
       </w:pPr>
-      <w:bookmarkStart w:id="13" w:name="_Toc50843424"/>
+      <w:bookmarkStart w:id="13" w:name="_Toc52197446"/>
       <w:r>
         <w:rPr>
           <w:b/>
@@ -3855,7 +4083,7 @@
       <w:pPr>
         <w:pStyle w:val="Heading1"/>
       </w:pPr>
-      <w:bookmarkStart w:id="14" w:name="_Toc50843425"/>
+      <w:bookmarkStart w:id="14" w:name="_Toc52197447"/>
       <w:r>
         <w:t>Player Mechanics</w:t>
       </w:r>
@@ -3865,7 +4093,7 @@
       <w:pPr>
         <w:pStyle w:val="Heading3"/>
       </w:pPr>
-      <w:bookmarkStart w:id="15" w:name="_Toc50843426"/>
+      <w:bookmarkStart w:id="15" w:name="_Toc52197448"/>
       <w:r>
         <w:t>Level</w:t>
       </w:r>
@@ -3905,7 +4133,7 @@
       <w:pPr>
         <w:pStyle w:val="Heading3"/>
       </w:pPr>
-      <w:bookmarkStart w:id="16" w:name="_Toc50843427"/>
+      <w:bookmarkStart w:id="16" w:name="_Toc52197449"/>
       <w:r>
         <w:t>Movements</w:t>
       </w:r>
@@ -3945,7 +4173,7 @@
       <w:pPr>
         <w:pStyle w:val="Heading3"/>
       </w:pPr>
-      <w:bookmarkStart w:id="17" w:name="_Toc50843428"/>
+      <w:bookmarkStart w:id="17" w:name="_Toc52197450"/>
       <w:r>
         <w:t>Combat</w:t>
       </w:r>
@@ -3987,7 +4215,7 @@
           <w:szCs w:val="48"/>
         </w:rPr>
       </w:pPr>
-      <w:bookmarkStart w:id="18" w:name="_Toc50843429"/>
+      <w:bookmarkStart w:id="18" w:name="_Toc52197451"/>
       <w:r>
         <w:rPr>
           <w:sz w:val="48"/>
@@ -4008,7 +4236,7 @@
       <w:pPr>
         <w:pStyle w:val="Heading3"/>
       </w:pPr>
-      <w:bookmarkStart w:id="19" w:name="_Toc50843430"/>
+      <w:bookmarkStart w:id="19" w:name="_Toc52197452"/>
       <w:r>
         <w:t>Xbox</w:t>
       </w:r>
@@ -4044,7 +4272,7 @@
           <w:szCs w:val="48"/>
         </w:rPr>
       </w:pPr>
-      <w:bookmarkStart w:id="20" w:name="_Toc50843431"/>
+      <w:bookmarkStart w:id="20" w:name="_Toc52197453"/>
       <w:r>
         <w:rPr>
           <w:sz w:val="48"/>
@@ -4061,7 +4289,7 @@
           <w:shd w:val="clear" w:color="auto" w:fill="FFFFFF"/>
         </w:rPr>
       </w:pPr>
-      <w:bookmarkStart w:id="21" w:name="_Toc50843432"/>
+      <w:bookmarkStart w:id="21" w:name="_Toc52197454"/>
       <w:r>
         <w:rPr>
           <w:shd w:val="clear" w:color="auto" w:fill="FFFFFF"/>
@@ -4165,7 +4393,7 @@
           <w:shd w:val="clear" w:color="auto" w:fill="FFFFFF"/>
         </w:rPr>
       </w:pPr>
-      <w:bookmarkStart w:id="22" w:name="_Toc50843433"/>
+      <w:bookmarkStart w:id="22" w:name="_Toc52197455"/>
       <w:r>
         <w:rPr>
           <w:shd w:val="clear" w:color="auto" w:fill="FFFFFF"/>
@@ -4307,7 +4535,7 @@
           <w:shd w:val="clear" w:color="auto" w:fill="FFFFFF"/>
         </w:rPr>
       </w:pPr>
-      <w:bookmarkStart w:id="23" w:name="_Toc50843434"/>
+      <w:bookmarkStart w:id="23" w:name="_Toc52197456"/>
       <w:r>
         <w:rPr>
           <w:shd w:val="clear" w:color="auto" w:fill="FFFFFF"/>
@@ -4461,12 +4689,14 @@
           <w:shd w:val="clear" w:color="auto" w:fill="FFFFFF"/>
         </w:rPr>
       </w:pPr>
+      <w:bookmarkStart w:id="24" w:name="_Toc52197457"/>
       <w:r>
         <w:rPr>
           <w:shd w:val="clear" w:color="auto" w:fill="FFFFFF"/>
         </w:rPr>
         <w:t>Rice</w:t>
       </w:r>
+      <w:bookmarkEnd w:id="24"/>
     </w:p>
     <w:p>
       <w:pPr>
@@ -4635,7 +4865,7 @@
           <w:szCs w:val="48"/>
         </w:rPr>
       </w:pPr>
-      <w:bookmarkStart w:id="24" w:name="_Toc50843435"/>
+      <w:bookmarkStart w:id="25" w:name="_Toc52197458"/>
       <w:r>
         <w:rPr>
           <w:sz w:val="48"/>
@@ -4650,7 +4880,7 @@
         </w:rPr>
         <w:t>nemies</w:t>
       </w:r>
-      <w:bookmarkEnd w:id="24"/>
+      <w:bookmarkEnd w:id="25"/>
     </w:p>
     <w:p>
       <w:pPr>
@@ -4659,14 +4889,14 @@
           <w:shd w:val="clear" w:color="auto" w:fill="FFFFFF"/>
         </w:rPr>
       </w:pPr>
-      <w:bookmarkStart w:id="25" w:name="_Toc50843436"/>
+      <w:bookmarkStart w:id="26" w:name="_Toc52197459"/>
       <w:r>
         <w:rPr>
           <w:shd w:val="clear" w:color="auto" w:fill="FFFFFF"/>
         </w:rPr>
         <w:t>Spicy Mayo Bottles</w:t>
       </w:r>
-      <w:bookmarkEnd w:id="25"/>
+      <w:bookmarkEnd w:id="26"/>
     </w:p>
     <w:p>
       <w:pPr>
@@ -4854,14 +5084,14 @@
           <w:shd w:val="clear" w:color="auto" w:fill="FFFFFF"/>
         </w:rPr>
       </w:pPr>
-      <w:bookmarkStart w:id="26" w:name="_Toc50843437"/>
+      <w:bookmarkStart w:id="27" w:name="_Toc52197460"/>
       <w:r>
         <w:rPr>
           <w:shd w:val="clear" w:color="auto" w:fill="FFFFFF"/>
         </w:rPr>
         <w:t>Soy Sauce</w:t>
       </w:r>
-      <w:bookmarkEnd w:id="26"/>
+      <w:bookmarkEnd w:id="27"/>
     </w:p>
     <w:p>
       <w:pPr>
@@ -5000,11 +5230,11 @@
       <w:r>
         <w:t xml:space="preserve"> </w:t>
       </w:r>
-      <w:bookmarkStart w:id="27" w:name="_Toc50843438"/>
+      <w:bookmarkStart w:id="28" w:name="_Toc52197461"/>
       <w:r>
         <w:t>Seagulls</w:t>
       </w:r>
-      <w:bookmarkEnd w:id="27"/>
+      <w:bookmarkEnd w:id="28"/>
       <w:r>
         <w:t xml:space="preserve"> </w:t>
       </w:r>
@@ -5153,14 +5383,14 @@
       <w:pPr>
         <w:pStyle w:val="Heading3"/>
       </w:pPr>
-      <w:bookmarkStart w:id="28" w:name="_Toc50843439"/>
+      <w:bookmarkStart w:id="29" w:name="_Toc52197462"/>
       <w:r>
         <w:t xml:space="preserve">Tiny </w:t>
       </w:r>
       <w:r>
         <w:t>Chefs</w:t>
       </w:r>
-      <w:bookmarkEnd w:id="28"/>
+      <w:bookmarkEnd w:id="29"/>
     </w:p>
     <w:p>
       <w:pPr>
@@ -5300,14 +5530,14 @@
           <w:bdr w:val="none" w:sz="0" w:space="0" w:color="auto" w:frame="1"/>
         </w:rPr>
       </w:pPr>
-      <w:bookmarkStart w:id="29" w:name="_Toc50843440"/>
+      <w:bookmarkStart w:id="30" w:name="_Toc52197463"/>
       <w:r>
         <w:rPr>
           <w:bdr w:val="none" w:sz="0" w:space="0" w:color="auto" w:frame="1"/>
         </w:rPr>
         <w:t>Fire Spitter</w:t>
       </w:r>
-      <w:bookmarkEnd w:id="29"/>
+      <w:bookmarkEnd w:id="30"/>
     </w:p>
     <w:p>
       <w:pPr>
@@ -5462,14 +5692,14 @@
           <w:bdr w:val="none" w:sz="0" w:space="0" w:color="auto" w:frame="1"/>
         </w:rPr>
       </w:pPr>
-      <w:bookmarkStart w:id="30" w:name="_Toc50843441"/>
+      <w:bookmarkStart w:id="31" w:name="_Toc52197464"/>
       <w:r>
         <w:rPr>
           <w:bdr w:val="none" w:sz="0" w:space="0" w:color="auto" w:frame="1"/>
         </w:rPr>
         <w:t>Honey Hazard</w:t>
       </w:r>
-      <w:bookmarkEnd w:id="30"/>
+      <w:bookmarkEnd w:id="31"/>
     </w:p>
     <w:p>
       <w:pPr>
@@ -5607,12 +5837,14 @@
           <w:bdr w:val="none" w:sz="0" w:space="0" w:color="auto" w:frame="1"/>
         </w:rPr>
       </w:pPr>
+      <w:bookmarkStart w:id="32" w:name="_Toc52197465"/>
       <w:r>
         <w:rPr>
           <w:bdr w:val="none" w:sz="0" w:space="0" w:color="auto" w:frame="1"/>
         </w:rPr>
         <w:t>Mice’s</w:t>
       </w:r>
+      <w:bookmarkEnd w:id="32"/>
     </w:p>
     <w:p>
       <w:pPr>
@@ -5759,12 +5991,14 @@
           <w:bdr w:val="none" w:sz="0" w:space="0" w:color="auto" w:frame="1"/>
         </w:rPr>
       </w:pPr>
+      <w:bookmarkStart w:id="33" w:name="_Toc52197466"/>
       <w:r>
         <w:rPr>
           <w:bdr w:val="none" w:sz="0" w:space="0" w:color="auto" w:frame="1"/>
         </w:rPr>
         <w:t>Bee’s</w:t>
       </w:r>
+      <w:bookmarkEnd w:id="33"/>
     </w:p>
     <w:p>
       <w:pPr>
@@ -5911,12 +6145,14 @@
           <w:bdr w:val="none" w:sz="0" w:space="0" w:color="auto" w:frame="1"/>
         </w:rPr>
       </w:pPr>
+      <w:bookmarkStart w:id="34" w:name="_Toc52197467"/>
       <w:r>
         <w:rPr>
           <w:bdr w:val="none" w:sz="0" w:space="0" w:color="auto" w:frame="1"/>
         </w:rPr>
         <w:t>Garbage Goo</w:t>
       </w:r>
+      <w:bookmarkEnd w:id="34"/>
     </w:p>
     <w:p>
       <w:pPr>
@@ -6061,7 +6297,7 @@
           <w:szCs w:val="48"/>
         </w:rPr>
       </w:pPr>
-      <w:bookmarkStart w:id="31" w:name="_Toc50843442"/>
+      <w:bookmarkStart w:id="35" w:name="_Toc52197468"/>
       <w:r>
         <w:rPr>
           <w:sz w:val="48"/>
@@ -6070,17 +6306,17 @@
         <w:lastRenderedPageBreak/>
         <w:t>Game World</w:t>
       </w:r>
-      <w:bookmarkEnd w:id="31"/>
+      <w:bookmarkEnd w:id="35"/>
     </w:p>
     <w:p>
       <w:pPr>
         <w:pStyle w:val="Heading2"/>
       </w:pPr>
-      <w:bookmarkStart w:id="32" w:name="_Toc50843443"/>
+      <w:bookmarkStart w:id="36" w:name="_Toc52197469"/>
       <w:r>
         <w:t>World 1</w:t>
       </w:r>
-      <w:bookmarkEnd w:id="32"/>
+      <w:bookmarkEnd w:id="36"/>
     </w:p>
     <w:tbl>
       <w:tblPr>
@@ -7143,11 +7379,11 @@
       <w:pPr>
         <w:pStyle w:val="Heading2"/>
       </w:pPr>
-      <w:bookmarkStart w:id="33" w:name="_Toc50843444"/>
+      <w:bookmarkStart w:id="37" w:name="_Toc52197470"/>
       <w:r>
         <w:t>World 2</w:t>
       </w:r>
-      <w:bookmarkEnd w:id="33"/>
+      <w:bookmarkEnd w:id="37"/>
     </w:p>
     <w:tbl>
       <w:tblPr>
@@ -13076,6 +13312,7 @@
     <w:rsid w:val="00454905"/>
     <w:rsid w:val="005E7A6D"/>
     <w:rsid w:val="00693228"/>
+    <w:rsid w:val="007D3677"/>
     <w:rsid w:val="008350F6"/>
     <w:rsid w:val="00843582"/>
     <w:rsid w:val="008653EA"/>
@@ -13878,12 +14115,19 @@
 </file>
 
 <file path=customXml/item2.xml><?xml version="1.0" encoding="utf-8"?>
-<p:properties xmlns:p="http://schemas.microsoft.com/office/2006/metadata/properties" xmlns:xsi="http://www.w3.org/2001/XMLSchema-instance" xmlns:pc="http://schemas.microsoft.com/office/infopath/2007/PartnerControls">
-  <documentManagement/>
-</p:properties>
+<b:Sources xmlns:b="http://schemas.openxmlformats.org/officeDocument/2006/bibliography" xmlns="http://schemas.openxmlformats.org/officeDocument/2006/bibliography" SelectedStyle="\APASixthEditionOfficeOnline.xsl" StyleName="APA" Version="6"/>
 </file>
 
 <file path=customXml/item3.xml><?xml version="1.0" encoding="utf-8"?>
+<?mso-contentType ?>
+<FormTemplates xmlns="http://schemas.microsoft.com/sharepoint/v3/contenttype/forms">
+  <Display>DocumentLibraryForm</Display>
+  <Edit>DocumentLibraryForm</Edit>
+  <New>DocumentLibraryForm</New>
+</FormTemplates>
+</file>
+
+<file path=customXml/item4.xml><?xml version="1.0" encoding="utf-8"?>
 <ct:contentTypeSchema xmlns:ct="http://schemas.microsoft.com/office/2006/metadata/contentType" xmlns:ma="http://schemas.microsoft.com/office/2006/metadata/properties/metaAttributes" ct:_="" ma:_="" ma:contentTypeName="Document" ma:contentTypeID="0x010100CE341329E6CE5E429B9BEEC356ACDBDD" ma:contentTypeVersion="9" ma:contentTypeDescription="Create a new document." ma:contentTypeScope="" ma:versionID="65dd9dd6fa16f0f96e0da3244722318a">
   <xsd:schema xmlns:xsd="http://www.w3.org/2001/XMLSchema" xmlns:xs="http://www.w3.org/2001/XMLSchema" xmlns:p="http://schemas.microsoft.com/office/2006/metadata/properties" xmlns:ns3="e63237b0-a164-4f80-a5a9-c4726e7c89ad" targetNamespace="http://schemas.microsoft.com/office/2006/metadata/properties" ma:root="true" ma:fieldsID="421edfbc7f5b46ae6088007dd252d387" ns3:_="">
     <xsd:import namespace="e63237b0-a164-4f80-a5a9-c4726e7c89ad"/>
@@ -14061,17 +14305,10 @@
 </ct:contentTypeSchema>
 </file>
 
-<file path=customXml/item4.xml><?xml version="1.0" encoding="utf-8"?>
-<?mso-contentType ?>
-<FormTemplates xmlns="http://schemas.microsoft.com/sharepoint/v3/contenttype/forms">
-  <Display>DocumentLibraryForm</Display>
-  <Edit>DocumentLibraryForm</Edit>
-  <New>DocumentLibraryForm</New>
-</FormTemplates>
-</file>
-
 <file path=customXml/item5.xml><?xml version="1.0" encoding="utf-8"?>
-<b:Sources xmlns:b="http://schemas.openxmlformats.org/officeDocument/2006/bibliography" xmlns="http://schemas.openxmlformats.org/officeDocument/2006/bibliography" SelectedStyle="\APASixthEditionOfficeOnline.xsl" StyleName="APA" Version="6"/>
+<p:properties xmlns:p="http://schemas.microsoft.com/office/2006/metadata/properties" xmlns:xsi="http://www.w3.org/2001/XMLSchema-instance" xmlns:pc="http://schemas.microsoft.com/office/infopath/2007/PartnerControls">
+  <documentManagement/>
+</p:properties>
 </file>
 
 <file path=customXml/itemProps1.xml><?xml version="1.0" encoding="utf-8"?>
@@ -14083,15 +14320,22 @@
 </file>
 
 <file path=customXml/itemProps2.xml><?xml version="1.0" encoding="utf-8"?>
-<ds:datastoreItem xmlns:ds="http://schemas.openxmlformats.org/officeDocument/2006/customXml" ds:itemID="{26068A63-0D19-40F4-ACF0-2BC9368722A9}">
+<ds:datastoreItem xmlns:ds="http://schemas.openxmlformats.org/officeDocument/2006/customXml" ds:itemID="{C5A319BC-4C59-4EA1-8A9C-BCA6452A434C}">
   <ds:schemaRefs>
-    <ds:schemaRef ds:uri="http://schemas.microsoft.com/office/2006/metadata/properties"/>
-    <ds:schemaRef ds:uri="http://schemas.microsoft.com/office/infopath/2007/PartnerControls"/>
+    <ds:schemaRef ds:uri="http://schemas.openxmlformats.org/officeDocument/2006/bibliography"/>
   </ds:schemaRefs>
 </ds:datastoreItem>
 </file>
 
 <file path=customXml/itemProps3.xml><?xml version="1.0" encoding="utf-8"?>
+<ds:datastoreItem xmlns:ds="http://schemas.openxmlformats.org/officeDocument/2006/customXml" ds:itemID="{0EB94174-3289-4176-A330-4138DA70607B}">
+  <ds:schemaRefs>
+    <ds:schemaRef ds:uri="http://schemas.microsoft.com/sharepoint/v3/contenttype/forms"/>
+  </ds:schemaRefs>
+</ds:datastoreItem>
+</file>
+
+<file path=customXml/itemProps4.xml><?xml version="1.0" encoding="utf-8"?>
 <ds:datastoreItem xmlns:ds="http://schemas.openxmlformats.org/officeDocument/2006/customXml" ds:itemID="{DEBECFD6-0D57-4C3D-A4AA-4B6455EE7CFA}">
   <ds:schemaRefs>
     <ds:schemaRef ds:uri="http://schemas.microsoft.com/office/2006/metadata/contentType"/>
@@ -14109,18 +14353,11 @@
 </ds:datastoreItem>
 </file>
 
-<file path=customXml/itemProps4.xml><?xml version="1.0" encoding="utf-8"?>
-<ds:datastoreItem xmlns:ds="http://schemas.openxmlformats.org/officeDocument/2006/customXml" ds:itemID="{0EB94174-3289-4176-A330-4138DA70607B}">
+<file path=customXml/itemProps5.xml><?xml version="1.0" encoding="utf-8"?>
+<ds:datastoreItem xmlns:ds="http://schemas.openxmlformats.org/officeDocument/2006/customXml" ds:itemID="{26068A63-0D19-40F4-ACF0-2BC9368722A9}">
   <ds:schemaRefs>
-    <ds:schemaRef ds:uri="http://schemas.microsoft.com/sharepoint/v3/contenttype/forms"/>
-  </ds:schemaRefs>
-</ds:datastoreItem>
-</file>
-
-<file path=customXml/itemProps5.xml><?xml version="1.0" encoding="utf-8"?>
-<ds:datastoreItem xmlns:ds="http://schemas.openxmlformats.org/officeDocument/2006/customXml" ds:itemID="{C5A319BC-4C59-4EA1-8A9C-BCA6452A434C}">
-  <ds:schemaRefs>
-    <ds:schemaRef ds:uri="http://schemas.openxmlformats.org/officeDocument/2006/bibliography"/>
+    <ds:schemaRef ds:uri="http://schemas.microsoft.com/office/2006/metadata/properties"/>
+    <ds:schemaRef ds:uri="http://schemas.microsoft.com/office/infopath/2007/PartnerControls"/>
   </ds:schemaRefs>
 </ds:datastoreItem>
 </file>
</xml_diff>

<commit_message>
Assets to build my levels
</commit_message>
<xml_diff>
--- a/Ultimaki GGD.docx
+++ b/Ultimaki GGD.docx
@@ -12,6 +12,7 @@
           <w:szCs w:val="48"/>
         </w:rPr>
       </w:pPr>
+      <w:proofErr w:type="spellStart"/>
       <w:r>
         <w:rPr>
           <w:sz w:val="48"/>
@@ -19,6 +20,7 @@
         </w:rPr>
         <w:t>Ultimaki</w:t>
       </w:r>
+      <w:proofErr w:type="spellEnd"/>
     </w:p>
     <w:p>
       <w:pPr>
@@ -3038,6 +3040,7 @@
           <w:szCs w:val="20"/>
         </w:rPr>
       </w:pPr>
+      <w:proofErr w:type="spellStart"/>
       <w:r>
         <w:rPr>
           <w:sz w:val="20"/>
@@ -3045,6 +3048,7 @@
         </w:rPr>
         <w:t>Ultimaki</w:t>
       </w:r>
+      <w:proofErr w:type="spellEnd"/>
       <w:r>
         <w:rPr>
           <w:sz w:val="20"/>
@@ -6840,8 +6844,63 @@
                 <w:sz w:val="20"/>
                 <w:szCs w:val="20"/>
               </w:rPr>
-              <w:t>Bee’s, Tiny Chef’s, Honey Hazard.</w:t>
-            </w:r>
+              <w:t xml:space="preserve">Bee’s, </w:t>
+            </w:r>
+            <w:r>
+              <w:rPr>
+                <w:b/>
+                <w:bCs/>
+                <w:sz w:val="20"/>
+                <w:szCs w:val="20"/>
+              </w:rPr>
+              <w:t>Fox</w:t>
+            </w:r>
+            <w:r>
+              <w:rPr>
+                <w:b/>
+                <w:bCs/>
+                <w:sz w:val="20"/>
+                <w:szCs w:val="20"/>
+              </w:rPr>
+              <w:t>’s</w:t>
+            </w:r>
+            <w:r>
+              <w:rPr>
+                <w:b/>
+                <w:bCs/>
+                <w:sz w:val="20"/>
+                <w:szCs w:val="20"/>
+              </w:rPr>
+              <w:t xml:space="preserve">, Honey </w:t>
+            </w:r>
+            <w:r>
+              <w:rPr>
+                <w:b/>
+                <w:bCs/>
+                <w:sz w:val="20"/>
+                <w:szCs w:val="20"/>
+              </w:rPr>
+              <w:t>Hazard.</w:t>
+            </w:r>
+            <w:r>
+              <w:rPr>
+                <w:b/>
+                <w:bCs/>
+                <w:sz w:val="20"/>
+                <w:szCs w:val="20"/>
+              </w:rPr>
+              <w:t xml:space="preserve"> Spiders</w:t>
+            </w:r>
+          </w:p>
+          <w:p>
+            <w:pPr>
+              <w:rPr>
+                <w:b/>
+                <w:bCs/>
+                <w:sz w:val="20"/>
+                <w:szCs w:val="20"/>
+              </w:rPr>
+            </w:pPr>
           </w:p>
         </w:tc>
         <w:tc>
@@ -6864,7 +6923,7 @@
                 <w:sz w:val="20"/>
                 <w:szCs w:val="20"/>
               </w:rPr>
-              <w:t>Seagulls Tiny Chef’s,</w:t>
+              <w:t xml:space="preserve">Seagulls </w:t>
             </w:r>
             <w:r>
               <w:rPr>
@@ -6873,8 +6932,18 @@
                 <w:sz w:val="20"/>
                 <w:szCs w:val="20"/>
               </w:rPr>
-              <w:t xml:space="preserve"> Spicy Mayo</w:t>
-            </w:r>
+              <w:t>Turtles</w:t>
+            </w:r>
+          </w:p>
+          <w:p>
+            <w:pPr>
+              <w:rPr>
+                <w:b/>
+                <w:bCs/>
+                <w:sz w:val="20"/>
+                <w:szCs w:val="20"/>
+              </w:rPr>
+            </w:pPr>
           </w:p>
         </w:tc>
       </w:tr>
@@ -7443,7 +7512,7 @@
               <w:t xml:space="preserve">The </w:t>
             </w:r>
             <w:r>
-              <w:t>Town</w:t>
+              <w:t>City</w:t>
             </w:r>
           </w:p>
           <w:p>
@@ -7748,7 +7817,7 @@
                 <w:sz w:val="20"/>
                 <w:szCs w:val="20"/>
               </w:rPr>
-              <w:t xml:space="preserve">Rats, Tiny Chefs, Pop Hazard </w:t>
+              <w:t xml:space="preserve">Rats, Pop Hazard </w:t>
             </w:r>
           </w:p>
         </w:tc>
@@ -7797,7 +7866,7 @@
                 <w:sz w:val="20"/>
                 <w:szCs w:val="20"/>
               </w:rPr>
-              <w:t>Karen’s, Tiny Chefs, Rats,</w:t>
+              <w:t xml:space="preserve">Karen’s, </w:t>
             </w:r>
           </w:p>
           <w:p>
@@ -7940,6 +8009,15 @@
                 <w:szCs w:val="20"/>
               </w:rPr>
               <w:t>Think of a big city like New York busy streets.</w:t>
+            </w:r>
+            <w:r>
+              <w:rPr>
+                <w:b/>
+                <w:bCs/>
+                <w:sz w:val="20"/>
+                <w:szCs w:val="20"/>
+              </w:rPr>
+              <w:t xml:space="preserve"> But futuristic </w:t>
             </w:r>
           </w:p>
         </w:tc>
@@ -13321,6 +13399,7 @@
     <w:rsid w:val="00A5685B"/>
     <w:rsid w:val="00B079EA"/>
     <w:rsid w:val="00C24B73"/>
+    <w:rsid w:val="00C7496D"/>
     <w:rsid w:val="00CF3428"/>
     <w:rsid w:val="00D979BF"/>
     <w:rsid w:val="00E20F8E"/>
@@ -14115,19 +14194,12 @@
 </file>
 
 <file path=customXml/item2.xml><?xml version="1.0" encoding="utf-8"?>
-<b:Sources xmlns:b="http://schemas.openxmlformats.org/officeDocument/2006/bibliography" xmlns="http://schemas.openxmlformats.org/officeDocument/2006/bibliography" SelectedStyle="\APASixthEditionOfficeOnline.xsl" StyleName="APA" Version="6"/>
+<p:properties xmlns:p="http://schemas.microsoft.com/office/2006/metadata/properties" xmlns:xsi="http://www.w3.org/2001/XMLSchema-instance" xmlns:pc="http://schemas.microsoft.com/office/infopath/2007/PartnerControls">
+  <documentManagement/>
+</p:properties>
 </file>
 
 <file path=customXml/item3.xml><?xml version="1.0" encoding="utf-8"?>
-<?mso-contentType ?>
-<FormTemplates xmlns="http://schemas.microsoft.com/sharepoint/v3/contenttype/forms">
-  <Display>DocumentLibraryForm</Display>
-  <Edit>DocumentLibraryForm</Edit>
-  <New>DocumentLibraryForm</New>
-</FormTemplates>
-</file>
-
-<file path=customXml/item4.xml><?xml version="1.0" encoding="utf-8"?>
 <ct:contentTypeSchema xmlns:ct="http://schemas.microsoft.com/office/2006/metadata/contentType" xmlns:ma="http://schemas.microsoft.com/office/2006/metadata/properties/metaAttributes" ct:_="" ma:_="" ma:contentTypeName="Document" ma:contentTypeID="0x010100CE341329E6CE5E429B9BEEC356ACDBDD" ma:contentTypeVersion="9" ma:contentTypeDescription="Create a new document." ma:contentTypeScope="" ma:versionID="65dd9dd6fa16f0f96e0da3244722318a">
   <xsd:schema xmlns:xsd="http://www.w3.org/2001/XMLSchema" xmlns:xs="http://www.w3.org/2001/XMLSchema" xmlns:p="http://schemas.microsoft.com/office/2006/metadata/properties" xmlns:ns3="e63237b0-a164-4f80-a5a9-c4726e7c89ad" targetNamespace="http://schemas.microsoft.com/office/2006/metadata/properties" ma:root="true" ma:fieldsID="421edfbc7f5b46ae6088007dd252d387" ns3:_="">
     <xsd:import namespace="e63237b0-a164-4f80-a5a9-c4726e7c89ad"/>
@@ -14305,10 +14377,17 @@
 </ct:contentTypeSchema>
 </file>
 
+<file path=customXml/item4.xml><?xml version="1.0" encoding="utf-8"?>
+<?mso-contentType ?>
+<FormTemplates xmlns="http://schemas.microsoft.com/sharepoint/v3/contenttype/forms">
+  <Display>DocumentLibraryForm</Display>
+  <Edit>DocumentLibraryForm</Edit>
+  <New>DocumentLibraryForm</New>
+</FormTemplates>
+</file>
+
 <file path=customXml/item5.xml><?xml version="1.0" encoding="utf-8"?>
-<p:properties xmlns:p="http://schemas.microsoft.com/office/2006/metadata/properties" xmlns:xsi="http://www.w3.org/2001/XMLSchema-instance" xmlns:pc="http://schemas.microsoft.com/office/infopath/2007/PartnerControls">
-  <documentManagement/>
-</p:properties>
+<b:Sources xmlns:b="http://schemas.openxmlformats.org/officeDocument/2006/bibliography" xmlns="http://schemas.openxmlformats.org/officeDocument/2006/bibliography" SelectedStyle="\APASixthEditionOfficeOnline.xsl" StyleName="APA" Version="6"/>
 </file>
 
 <file path=customXml/itemProps1.xml><?xml version="1.0" encoding="utf-8"?>
@@ -14320,22 +14399,15 @@
 </file>
 
 <file path=customXml/itemProps2.xml><?xml version="1.0" encoding="utf-8"?>
-<ds:datastoreItem xmlns:ds="http://schemas.openxmlformats.org/officeDocument/2006/customXml" ds:itemID="{C5A319BC-4C59-4EA1-8A9C-BCA6452A434C}">
+<ds:datastoreItem xmlns:ds="http://schemas.openxmlformats.org/officeDocument/2006/customXml" ds:itemID="{26068A63-0D19-40F4-ACF0-2BC9368722A9}">
   <ds:schemaRefs>
-    <ds:schemaRef ds:uri="http://schemas.openxmlformats.org/officeDocument/2006/bibliography"/>
+    <ds:schemaRef ds:uri="http://schemas.microsoft.com/office/2006/metadata/properties"/>
+    <ds:schemaRef ds:uri="http://schemas.microsoft.com/office/infopath/2007/PartnerControls"/>
   </ds:schemaRefs>
 </ds:datastoreItem>
 </file>
 
 <file path=customXml/itemProps3.xml><?xml version="1.0" encoding="utf-8"?>
-<ds:datastoreItem xmlns:ds="http://schemas.openxmlformats.org/officeDocument/2006/customXml" ds:itemID="{0EB94174-3289-4176-A330-4138DA70607B}">
-  <ds:schemaRefs>
-    <ds:schemaRef ds:uri="http://schemas.microsoft.com/sharepoint/v3/contenttype/forms"/>
-  </ds:schemaRefs>
-</ds:datastoreItem>
-</file>
-
-<file path=customXml/itemProps4.xml><?xml version="1.0" encoding="utf-8"?>
 <ds:datastoreItem xmlns:ds="http://schemas.openxmlformats.org/officeDocument/2006/customXml" ds:itemID="{DEBECFD6-0D57-4C3D-A4AA-4B6455EE7CFA}">
   <ds:schemaRefs>
     <ds:schemaRef ds:uri="http://schemas.microsoft.com/office/2006/metadata/contentType"/>
@@ -14353,11 +14425,18 @@
 </ds:datastoreItem>
 </file>
 
+<file path=customXml/itemProps4.xml><?xml version="1.0" encoding="utf-8"?>
+<ds:datastoreItem xmlns:ds="http://schemas.openxmlformats.org/officeDocument/2006/customXml" ds:itemID="{0EB94174-3289-4176-A330-4138DA70607B}">
+  <ds:schemaRefs>
+    <ds:schemaRef ds:uri="http://schemas.microsoft.com/sharepoint/v3/contenttype/forms"/>
+  </ds:schemaRefs>
+</ds:datastoreItem>
+</file>
+
 <file path=customXml/itemProps5.xml><?xml version="1.0" encoding="utf-8"?>
-<ds:datastoreItem xmlns:ds="http://schemas.openxmlformats.org/officeDocument/2006/customXml" ds:itemID="{26068A63-0D19-40F4-ACF0-2BC9368722A9}">
+<ds:datastoreItem xmlns:ds="http://schemas.openxmlformats.org/officeDocument/2006/customXml" ds:itemID="{C5A319BC-4C59-4EA1-8A9C-BCA6452A434C}">
   <ds:schemaRefs>
-    <ds:schemaRef ds:uri="http://schemas.microsoft.com/office/2006/metadata/properties"/>
-    <ds:schemaRef ds:uri="http://schemas.microsoft.com/office/infopath/2007/PartnerControls"/>
+    <ds:schemaRef ds:uri="http://schemas.openxmlformats.org/officeDocument/2006/bibliography"/>
   </ds:schemaRefs>
 </ds:datastoreItem>
 </file>
</xml_diff>